<commit_message>
Minor corrections to licence files
</commit_message>
<xml_diff>
--- a/Licence.docx
+++ b/Licence.docx
@@ -29,21 +29,7 @@
         <w:rPr>
           <w:sz w:val="24"/>
         </w:rPr>
-        <w:t xml:space="preserve">Created by </w:t>
-      </w:r>
-      <w:proofErr w:type="spellStart"/>
-      <w:r>
-        <w:rPr>
-          <w:sz w:val="24"/>
-        </w:rPr>
-        <w:t>DMagic</w:t>
-      </w:r>
-      <w:proofErr w:type="spellEnd"/>
-      <w:r>
-        <w:rPr>
-          <w:sz w:val="24"/>
-        </w:rPr>
-        <w:t>, Paul Kingtiger and Simon Hinton</w:t>
+        <w:t>Created by DMagic, Paul Kingtiger and Simon Hinton</w:t>
       </w:r>
     </w:p>
     <w:p>
@@ -317,13 +303,8 @@
       <w:pPr>
         <w:pStyle w:val="Heading2"/>
       </w:pPr>
-      <w:proofErr w:type="spellStart"/>
-      <w:r>
-        <w:t>DMagic</w:t>
-      </w:r>
-      <w:proofErr w:type="spellEnd"/>
-      <w:r>
-        <w:t xml:space="preserve"> Orbital Science</w:t>
+      <w:r>
+        <w:t>DMagic Orbital Science</w:t>
       </w:r>
     </w:p>
     <w:p>
@@ -514,15 +495,7 @@
         </w:numPr>
       </w:pPr>
       <w:r>
-        <w:t xml:space="preserve">Universal Storage is created by </w:t>
-      </w:r>
-      <w:proofErr w:type="spellStart"/>
-      <w:r>
-        <w:t>DMagic</w:t>
-      </w:r>
-      <w:proofErr w:type="spellEnd"/>
-      <w:r>
-        <w:t>, Paul Kingtiger and Simon Hinton (Daishi)</w:t>
+        <w:t>Universal Storage is created by DMagic, Paul Kingtiger and Simon Hinton (Daishi)</w:t>
       </w:r>
     </w:p>
     <w:p>
@@ -562,7 +535,13 @@
         </w:numPr>
       </w:pPr>
       <w:r>
-        <w:t>Italian translation provided by Carlo Rossi</w:t>
+        <w:t xml:space="preserve">Italian translation provided by </w:t>
+      </w:r>
+      <w:r>
+        <w:rPr>
+          <w:rFonts w:eastAsia="Times New Roman"/>
+        </w:rPr>
+        <w:t>CRL42</w:t>
       </w:r>
     </w:p>
     <w:p>
@@ -600,6 +579,8 @@
       <w:r>
         <w:t>Cybutek</w:t>
       </w:r>
+      <w:bookmarkStart w:id="0" w:name="_GoBack"/>
+      <w:bookmarkEnd w:id="0"/>
       <w:proofErr w:type="spellEnd"/>
     </w:p>
     <w:p>
@@ -870,13 +851,8 @@
     </w:p>
     <w:p>
       <w:r>
-        <w:t xml:space="preserve">Copyright 2018 </w:t>
-      </w:r>
-      <w:proofErr w:type="spellStart"/>
-      <w:r>
-        <w:t>DMagic</w:t>
-      </w:r>
-      <w:proofErr w:type="spellEnd"/>
+        <w:t>Copyright 2018 DMagic</w:t>
+      </w:r>
       <w:r>
         <w:t>, Paul Kingtiger and Simon Hinton</w:t>
       </w:r>
@@ -954,8 +930,6 @@
       <w:pPr>
         <w:pStyle w:val="Heading1"/>
       </w:pPr>
-      <w:bookmarkStart w:id="0" w:name="_GoBack"/>
-      <w:bookmarkEnd w:id="0"/>
       <w:r>
         <w:t>3</w:t>
       </w:r>

</xml_diff>

<commit_message>
New Flag Designs Added German Localization Updated licence with German credits
</commit_message>
<xml_diff>
--- a/Licence.docx
+++ b/Licence.docx
@@ -296,7 +296,18 @@
     </w:p>
     <w:p>
       <w:r>
-        <w:t>With KIS installed you will be able to detach, carry and reattach wedges on EVA.  You’ll also get access to some KIS specific parts.</w:t>
+        <w:t xml:space="preserve">With </w:t>
+      </w:r>
+      <w:hyperlink r:id="rId5" w:history="1">
+        <w:r>
+          <w:rPr>
+            <w:rStyle w:val="Hyperlink"/>
+          </w:rPr>
+          <w:t>KIS</w:t>
+        </w:r>
+      </w:hyperlink>
+      <w:r>
+        <w:t xml:space="preserve"> installed you will be able to detach, carry and reattach wedges on EVA.  You’ll also get access to some KIS specific parts.</w:t>
       </w:r>
     </w:p>
     <w:p>
@@ -336,11 +347,16 @@
           <w:numId w:val="2"/>
         </w:numPr>
       </w:pPr>
-      <w:proofErr w:type="spellStart"/>
-      <w:r>
-        <w:t>Kerbalism</w:t>
-      </w:r>
-      <w:proofErr w:type="spellEnd"/>
+      <w:hyperlink r:id="rId6" w:history="1">
+        <w:proofErr w:type="spellStart"/>
+        <w:r>
+          <w:rPr>
+            <w:rStyle w:val="Hyperlink"/>
+          </w:rPr>
+          <w:t>Kerbalism</w:t>
+        </w:r>
+        <w:proofErr w:type="spellEnd"/>
+      </w:hyperlink>
     </w:p>
     <w:p>
       <w:pPr>
@@ -350,9 +366,14 @@
           <w:numId w:val="2"/>
         </w:numPr>
       </w:pPr>
-      <w:r>
-        <w:t>Snacks</w:t>
-      </w:r>
+      <w:hyperlink r:id="rId7" w:history="1">
+        <w:r>
+          <w:rPr>
+            <w:rStyle w:val="Hyperlink"/>
+          </w:rPr>
+          <w:t>Snacks</w:t>
+        </w:r>
+      </w:hyperlink>
     </w:p>
     <w:p>
       <w:pPr>
@@ -362,9 +383,14 @@
           <w:numId w:val="2"/>
         </w:numPr>
       </w:pPr>
-      <w:r>
-        <w:t>TAC Life Support</w:t>
-      </w:r>
+      <w:hyperlink r:id="rId8" w:history="1">
+        <w:r>
+          <w:rPr>
+            <w:rStyle w:val="Hyperlink"/>
+          </w:rPr>
+          <w:t>TAC Life Support</w:t>
+        </w:r>
+      </w:hyperlink>
     </w:p>
     <w:p>
       <w:pPr>
@@ -374,9 +400,14 @@
           <w:numId w:val="2"/>
         </w:numPr>
       </w:pPr>
-      <w:r>
-        <w:t>USI Life Support</w:t>
-      </w:r>
+      <w:hyperlink r:id="rId9" w:history="1">
+        <w:r>
+          <w:rPr>
+            <w:rStyle w:val="Hyperlink"/>
+          </w:rPr>
+          <w:t>USI Life Support</w:t>
+        </w:r>
+      </w:hyperlink>
     </w:p>
     <w:p>
       <w:pPr>
@@ -495,7 +526,40 @@
         </w:numPr>
       </w:pPr>
       <w:r>
-        <w:t>Universal Storage is created by DMagic, Paul Kingtiger and Simon Hinton (Daishi)</w:t>
+        <w:t xml:space="preserve">Universal Storage is created by </w:t>
+      </w:r>
+      <w:hyperlink r:id="rId10" w:history="1">
+        <w:r>
+          <w:rPr>
+            <w:rStyle w:val="Hyperlink"/>
+          </w:rPr>
+          <w:t>DMagic</w:t>
+        </w:r>
+      </w:hyperlink>
+      <w:r>
+        <w:t xml:space="preserve">, </w:t>
+      </w:r>
+      <w:hyperlink r:id="rId11" w:history="1">
+        <w:r>
+          <w:rPr>
+            <w:rStyle w:val="Hyperlink"/>
+          </w:rPr>
+          <w:t>Paul Kingtiger</w:t>
+        </w:r>
+      </w:hyperlink>
+      <w:r>
+        <w:t xml:space="preserve"> and Simon Hinton (</w:t>
+      </w:r>
+      <w:hyperlink r:id="rId12" w:history="1">
+        <w:r>
+          <w:rPr>
+            <w:rStyle w:val="Hyperlink"/>
+          </w:rPr>
+          <w:t>Daishi</w:t>
+        </w:r>
+      </w:hyperlink>
+      <w:r>
+        <w:t>)</w:t>
       </w:r>
     </w:p>
     <w:p>
@@ -509,11 +573,16 @@
       <w:r>
         <w:t xml:space="preserve">Universal Storage module code built on the work of </w:t>
       </w:r>
-      <w:proofErr w:type="spellStart"/>
-      <w:r>
-        <w:t>Snjo</w:t>
-      </w:r>
-      <w:proofErr w:type="spellEnd"/>
+      <w:hyperlink r:id="rId13" w:history="1">
+        <w:proofErr w:type="spellStart"/>
+        <w:r>
+          <w:rPr>
+            <w:rStyle w:val="Hyperlink"/>
+          </w:rPr>
+          <w:t>Snjo</w:t>
+        </w:r>
+        <w:proofErr w:type="spellEnd"/>
+      </w:hyperlink>
       <w:r>
         <w:t xml:space="preserve"> and </w:t>
       </w:r>
@@ -533,16 +602,24 @@
           <w:ilvl w:val="0"/>
           <w:numId w:val="4"/>
         </w:numPr>
+        <w:rPr>
+          <w:rStyle w:val="Hyperlink"/>
+          <w:color w:val="auto"/>
+          <w:u w:val="none"/>
+        </w:rPr>
       </w:pPr>
       <w:r>
         <w:t xml:space="preserve">Italian translation provided by </w:t>
       </w:r>
-      <w:r>
-        <w:rPr>
-          <w:rFonts w:eastAsia="Times New Roman"/>
-        </w:rPr>
-        <w:t>CRL42</w:t>
-      </w:r>
+      <w:hyperlink r:id="rId14" w:history="1">
+        <w:r>
+          <w:rPr>
+            <w:rStyle w:val="Hyperlink"/>
+            <w:rFonts w:eastAsia="Times New Roman"/>
+          </w:rPr>
+          <w:t>CRL42</w:t>
+        </w:r>
+      </w:hyperlink>
     </w:p>
     <w:p>
       <w:pPr>
@@ -553,16 +630,16 @@
         </w:numPr>
       </w:pPr>
       <w:r>
-        <w:t xml:space="preserve">Module Manager created by </w:t>
-      </w:r>
-      <w:proofErr w:type="spellStart"/>
-      <w:r>
-        <w:t>Sarbian</w:t>
-      </w:r>
-      <w:proofErr w:type="spellEnd"/>
-      <w:r>
-        <w:t xml:space="preserve"> and Blowfish</w:t>
-      </w:r>
+        <w:t xml:space="preserve">German translation provided by </w:t>
+      </w:r>
+      <w:hyperlink r:id="rId15" w:history="1">
+        <w:r>
+          <w:rPr>
+            <w:rStyle w:val="Hyperlink"/>
+          </w:rPr>
+          <w:t>StarStreak2109</w:t>
+        </w:r>
+      </w:hyperlink>
     </w:p>
     <w:p>
       <w:pPr>
@@ -573,15 +650,79 @@
         </w:numPr>
       </w:pPr>
       <w:r>
+        <w:t xml:space="preserve">Module Manager </w:t>
+      </w:r>
+      <w:r>
+        <w:t>maintained</w:t>
+      </w:r>
+      <w:r>
+        <w:t xml:space="preserve"> by </w:t>
+      </w:r>
+      <w:hyperlink r:id="rId16" w:history="1">
+        <w:proofErr w:type="spellStart"/>
+        <w:r>
+          <w:rPr>
+            <w:rStyle w:val="Hyperlink"/>
+          </w:rPr>
+          <w:t>Sarbian</w:t>
+        </w:r>
+        <w:proofErr w:type="spellEnd"/>
+      </w:hyperlink>
+      <w:r>
+        <w:t xml:space="preserve"> and </w:t>
+      </w:r>
+      <w:hyperlink r:id="rId17" w:history="1">
+        <w:r>
+          <w:rPr>
+            <w:rStyle w:val="Hyperlink"/>
+          </w:rPr>
+          <w:t>Blowfish</w:t>
+        </w:r>
+      </w:hyperlink>
+    </w:p>
+    <w:p>
+      <w:pPr>
+        <w:pStyle w:val="ListParagraph"/>
+        <w:numPr>
+          <w:ilvl w:val="0"/>
+          <w:numId w:val="4"/>
+        </w:numPr>
+      </w:pPr>
+      <w:r>
         <w:t xml:space="preserve">AVC online created by </w:t>
       </w:r>
-      <w:proofErr w:type="spellStart"/>
-      <w:r>
-        <w:t>Cybutek</w:t>
-      </w:r>
+      <w:hyperlink r:id="rId18" w:history="1">
+        <w:proofErr w:type="spellStart"/>
+        <w:r>
+          <w:rPr>
+            <w:rStyle w:val="Hyperlink"/>
+          </w:rPr>
+          <w:t>Cybutek</w:t>
+        </w:r>
+        <w:proofErr w:type="spellEnd"/>
+      </w:hyperlink>
+    </w:p>
+    <w:p>
+      <w:pPr>
+        <w:pStyle w:val="ListParagraph"/>
+        <w:numPr>
+          <w:ilvl w:val="0"/>
+          <w:numId w:val="4"/>
+        </w:numPr>
+      </w:pPr>
+      <w:r>
+        <w:t xml:space="preserve">Community resource pack maintained by </w:t>
+      </w:r>
+      <w:hyperlink r:id="rId19" w:history="1">
+        <w:r>
+          <w:rPr>
+            <w:rStyle w:val="Hyperlink"/>
+          </w:rPr>
+          <w:t>Rover Dude</w:t>
+        </w:r>
+      </w:hyperlink>
       <w:bookmarkStart w:id="0" w:name="_GoBack"/>
       <w:bookmarkEnd w:id="0"/>
-      <w:proofErr w:type="spellEnd"/>
     </w:p>
     <w:p>
       <w:r>
@@ -674,8 +815,30 @@
     </w:p>
     <w:p>
       <w:r>
-        <w:t>The models, texture and animations, including the .mu files are copyright of Simon Hinton who reserves all rights.</w:t>
-      </w:r>
+        <w:t xml:space="preserve">The models, texture and animations, including the .mu files are copyright of </w:t>
+      </w:r>
+      <w:hyperlink r:id="rId20" w:history="1">
+        <w:r>
+          <w:rPr>
+            <w:rStyle w:val="Hyperlink"/>
+          </w:rPr>
+          <w:t>Simon Hinton</w:t>
+        </w:r>
+      </w:hyperlink>
+      <w:r>
+        <w:t xml:space="preserve"> who reserves all rights.</w:t>
+      </w:r>
+      <w:r>
+        <w:t xml:space="preserve"> </w:t>
+      </w:r>
+      <w:hyperlink r:id="rId21" w:history="1">
+        <w:r>
+          <w:rPr>
+            <w:rStyle w:val="Hyperlink"/>
+          </w:rPr>
+          <w:t>New Zealand Copyright Act 1994</w:t>
+        </w:r>
+      </w:hyperlink>
     </w:p>
     <w:p>
       <w:pPr>
@@ -761,9 +924,21 @@
         </w:numPr>
       </w:pPr>
       <w:r>
-        <w:t>For permission to use the model and texture assets in a way other than the above message Simon via the KSP forums.</w:t>
-      </w:r>
-    </w:p>
+        <w:t xml:space="preserve">For permission to use the model and texture assets in a way other than the above message Simon via the </w:t>
+      </w:r>
+      <w:hyperlink r:id="rId22" w:history="1">
+        <w:r>
+          <w:rPr>
+            <w:rStyle w:val="Hyperlink"/>
+          </w:rPr>
+          <w:t>KSP forums</w:t>
+        </w:r>
+      </w:hyperlink>
+      <w:r>
+        <w:t>.</w:t>
+      </w:r>
+    </w:p>
+    <w:p/>
     <w:p>
       <w:pPr>
         <w:pStyle w:val="Heading2"/>
@@ -846,8 +1021,16 @@
         </mc:AlternateContent>
       </w:r>
       <w:r>
-        <w:t>Code including .DLL and .CFG files are released under the MIT license</w:t>
-      </w:r>
+        <w:t xml:space="preserve">Code including .DLL and .CFG files are released under the </w:t>
+      </w:r>
+      <w:hyperlink r:id="rId23" w:history="1">
+        <w:r>
+          <w:rPr>
+            <w:rStyle w:val="Hyperlink"/>
+          </w:rPr>
+          <w:t>MIT license</w:t>
+        </w:r>
+      </w:hyperlink>
     </w:p>
     <w:p>
       <w:r>
@@ -893,12 +1076,12 @@
         <w:rPr>
           <w:sz w:val="18"/>
         </w:rPr>
+        <w:lastRenderedPageBreak/>
         <w:t>THE SOFTWARE IS PROVIDED "AS IS", WITHOUT WARRANTY OF ANY KIND, EXPRESS OR IMPLIED, INCLUDING BUT NOT LIMITED TO THE WARRANTIES OF MERCHANTABILITY, FITNESS FOR A PARTICULAR PURPOSE AND NONINFRINGEMENT. IN NO EVENT SHALL THE AUTHORS OR COPYRIGHT HOLDERS BE LIABLE FOR ANY CLAIM, DAMAGES OR OTHER LIABILITY, WHETHER IN AN ACTION OF CONTRACT, TORT OR OTHERWISE, ARISING FROM, OUT OF OR IN CONNECTION WITH THE SOFTWARE OR THE USE OR OTHER DEALINGS IN THE SOFTWARE.</w:t>
       </w:r>
     </w:p>
     <w:p>
       <w:r>
-        <w:lastRenderedPageBreak/>
         <w:t xml:space="preserve">  </w:t>
       </w:r>
     </w:p>
@@ -944,25 +1127,55 @@
       </w:r>
     </w:p>
     <w:p>
-      <w:r>
-        <w:t>Module Manager:</w:t>
+      <w:hyperlink r:id="rId24" w:history="1">
+        <w:r>
+          <w:rPr>
+            <w:rStyle w:val="Hyperlink"/>
+          </w:rPr>
+          <w:t>Module Manager</w:t>
+        </w:r>
+      </w:hyperlink>
+      <w:r>
+        <w:t>:</w:t>
       </w:r>
       <w:r>
         <w:tab/>
-        <w:t>CC share-alike license</w:t>
-      </w:r>
-    </w:p>
-    <w:p>
-      <w:r>
-        <w:t>Mini-AVC:</w:t>
+      </w:r>
+      <w:hyperlink r:id="rId25" w:history="1">
+        <w:r>
+          <w:rPr>
+            <w:rStyle w:val="Hyperlink"/>
+          </w:rPr>
+          <w:t>CC share-alike license</w:t>
+        </w:r>
+      </w:hyperlink>
+    </w:p>
+    <w:p>
+      <w:hyperlink r:id="rId26" w:history="1">
+        <w:r>
+          <w:rPr>
+            <w:rStyle w:val="Hyperlink"/>
+          </w:rPr>
+          <w:t>Mini-AVC</w:t>
+        </w:r>
+      </w:hyperlink>
+      <w:r>
+        <w:t>:</w:t>
       </w:r>
       <w:r>
         <w:tab/>
       </w:r>
       <w:r>
         <w:tab/>
-        <w:t>GNU General public license v3</w:t>
-      </w:r>
+      </w:r>
+      <w:hyperlink r:id="rId27" w:history="1">
+        <w:r>
+          <w:rPr>
+            <w:rStyle w:val="Hyperlink"/>
+          </w:rPr>
+          <w:t>GNU General public license v3</w:t>
+        </w:r>
+      </w:hyperlink>
     </w:p>
     <w:p/>
     <w:p/>
@@ -989,7 +1202,7 @@
                     </pic:cNvPicPr>
                   </pic:nvPicPr>
                   <pic:blipFill>
-                    <a:blip r:embed="rId5" cstate="print">
+                    <a:blip r:embed="rId28" cstate="print">
                       <a:extLst>
                         <a:ext uri="{28A0092B-C50C-407E-A947-70E740481C1C}">
                           <a14:useLocalDpi xmlns:a14="http://schemas.microsoft.com/office/drawing/2010/main" val="0"/>
@@ -2545,6 +2758,127 @@
       <w:szCs w:val="24"/>
     </w:rPr>
   </w:style>
+  <w:style w:type="character" w:styleId="Hyperlink">
+    <w:name w:val="Hyperlink"/>
+    <w:basedOn w:val="DefaultParagraphFont"/>
+    <w:uiPriority w:val="99"/>
+    <w:unhideWhenUsed/>
+    <w:rsid w:val="00297F46"/>
+    <w:rPr>
+      <w:color w:val="0563C1" w:themeColor="hyperlink"/>
+      <w:u w:val="single"/>
+    </w:rPr>
+  </w:style>
+  <w:style w:type="character" w:styleId="UnresolvedMention">
+    <w:name w:val="Unresolved Mention"/>
+    <w:basedOn w:val="DefaultParagraphFont"/>
+    <w:uiPriority w:val="99"/>
+    <w:semiHidden/>
+    <w:unhideWhenUsed/>
+    <w:rsid w:val="00297F46"/>
+    <w:rPr>
+      <w:color w:val="605E5C"/>
+      <w:shd w:val="clear" w:color="auto" w:fill="E1DFDD"/>
+    </w:rPr>
+  </w:style>
+  <w:style w:type="character" w:styleId="CommentReference">
+    <w:name w:val="annotation reference"/>
+    <w:basedOn w:val="DefaultParagraphFont"/>
+    <w:uiPriority w:val="99"/>
+    <w:semiHidden/>
+    <w:unhideWhenUsed/>
+    <w:rsid w:val="0002792C"/>
+    <w:rPr>
+      <w:sz w:val="16"/>
+      <w:szCs w:val="16"/>
+    </w:rPr>
+  </w:style>
+  <w:style w:type="paragraph" w:styleId="CommentText">
+    <w:name w:val="annotation text"/>
+    <w:basedOn w:val="Normal"/>
+    <w:link w:val="CommentTextChar"/>
+    <w:uiPriority w:val="99"/>
+    <w:semiHidden/>
+    <w:unhideWhenUsed/>
+    <w:rsid w:val="0002792C"/>
+    <w:pPr>
+      <w:spacing w:line="240" w:lineRule="auto"/>
+    </w:pPr>
+    <w:rPr>
+      <w:sz w:val="20"/>
+      <w:szCs w:val="20"/>
+    </w:rPr>
+  </w:style>
+  <w:style w:type="character" w:customStyle="1" w:styleId="CommentTextChar">
+    <w:name w:val="Comment Text Char"/>
+    <w:basedOn w:val="DefaultParagraphFont"/>
+    <w:link w:val="CommentText"/>
+    <w:uiPriority w:val="99"/>
+    <w:semiHidden/>
+    <w:rsid w:val="0002792C"/>
+    <w:rPr>
+      <w:sz w:val="20"/>
+      <w:szCs w:val="20"/>
+    </w:rPr>
+  </w:style>
+  <w:style w:type="paragraph" w:styleId="CommentSubject">
+    <w:name w:val="annotation subject"/>
+    <w:basedOn w:val="CommentText"/>
+    <w:next w:val="CommentText"/>
+    <w:link w:val="CommentSubjectChar"/>
+    <w:uiPriority w:val="99"/>
+    <w:semiHidden/>
+    <w:unhideWhenUsed/>
+    <w:rsid w:val="0002792C"/>
+    <w:rPr>
+      <w:b/>
+      <w:bCs/>
+    </w:rPr>
+  </w:style>
+  <w:style w:type="character" w:customStyle="1" w:styleId="CommentSubjectChar">
+    <w:name w:val="Comment Subject Char"/>
+    <w:basedOn w:val="CommentTextChar"/>
+    <w:link w:val="CommentSubject"/>
+    <w:uiPriority w:val="99"/>
+    <w:semiHidden/>
+    <w:rsid w:val="0002792C"/>
+    <w:rPr>
+      <w:b/>
+      <w:bCs/>
+      <w:sz w:val="20"/>
+      <w:szCs w:val="20"/>
+    </w:rPr>
+  </w:style>
+  <w:style w:type="paragraph" w:styleId="BalloonText">
+    <w:name w:val="Balloon Text"/>
+    <w:basedOn w:val="Normal"/>
+    <w:link w:val="BalloonTextChar"/>
+    <w:uiPriority w:val="99"/>
+    <w:semiHidden/>
+    <w:unhideWhenUsed/>
+    <w:rsid w:val="0002792C"/>
+    <w:pPr>
+      <w:spacing w:after="0" w:line="240" w:lineRule="auto"/>
+    </w:pPr>
+    <w:rPr>
+      <w:rFonts w:ascii="Segoe UI" w:hAnsi="Segoe UI" w:cs="Segoe UI"/>
+      <w:sz w:val="18"/>
+      <w:szCs w:val="18"/>
+    </w:rPr>
+  </w:style>
+  <w:style w:type="character" w:customStyle="1" w:styleId="BalloonTextChar">
+    <w:name w:val="Balloon Text Char"/>
+    <w:basedOn w:val="DefaultParagraphFont"/>
+    <w:link w:val="BalloonText"/>
+    <w:uiPriority w:val="99"/>
+    <w:semiHidden/>
+    <w:rsid w:val="0002792C"/>
+    <w:rPr>
+      <w:rFonts w:ascii="Segoe UI" w:hAnsi="Segoe UI" w:cs="Segoe UI"/>
+      <w:sz w:val="18"/>
+      <w:szCs w:val="18"/>
+    </w:rPr>
+  </w:style>
 </w:styles>
 </file>
 

</xml_diff>